<commit_message>
feat: update documentation 2d test-game
</commit_message>
<xml_diff>
--- a/docs/Test-Game-2D.docx
+++ b/docs/Test-Game-2D.docx
@@ -133,13 +133,1317 @@
         </w:numPr>
       </w:pPr>
       <w:r>
-        <w:t xml:space="preserve">Исход сражения – определяется, если лагерь игрока уничтожен </w:t>
+        <w:t>Исход сражения – определяется, если лагерь игрока уничтожен или все волны врагов отражены.</w:t>
+      </w:r>
+    </w:p>
+    <w:p>
+      <w:pPr>
+        <w:pStyle w:val="1"/>
+      </w:pPr>
+      <w:r>
+        <w:t xml:space="preserve">Типы </w:t>
+      </w:r>
+      <w:r>
+        <w:t>и параметры</w:t>
+      </w:r>
+      <w:r>
+        <w:rPr>
+          <w:lang w:val="en-US"/>
+        </w:rPr>
+        <w:t xml:space="preserve"> </w:t>
+      </w:r>
+      <w:r>
+        <w:t>башен</w:t>
+      </w:r>
+    </w:p>
+    <w:p>
+      <w:pPr>
+        <w:pStyle w:val="a8"/>
+        <w:numPr>
+          <w:ilvl w:val="0"/>
+          <w:numId w:val="2"/>
+        </w:numPr>
+      </w:pPr>
+      <w:r>
+        <w:t xml:space="preserve">Огненная. </w:t>
+      </w:r>
+      <w:r>
+        <w:t>Атаку</w:t>
+      </w:r>
+      <w:r>
+        <w:t xml:space="preserve">ет врагов </w:t>
+      </w:r>
+      <w:r>
+        <w:t>пламенной струей бензина.</w:t>
+      </w:r>
+    </w:p>
+    <w:p>
+      <w:pPr>
+        <w:pStyle w:val="a8"/>
+        <w:numPr>
+          <w:ilvl w:val="1"/>
+          <w:numId w:val="2"/>
+        </w:numPr>
+      </w:pPr>
+      <w:r>
+        <w:t>Цена (</w:t>
+      </w:r>
+      <w:r>
+        <w:rPr>
+          <w:highlight w:val="yellow"/>
+          <w:lang w:val="en-US"/>
+        </w:rPr>
+        <w:t>C</w:t>
+      </w:r>
+      <w:r>
+        <w:t>)</w:t>
+      </w:r>
+      <w:r>
+        <w:t>;</w:t>
+      </w:r>
+    </w:p>
+    <w:p>
+      <w:pPr>
+        <w:pStyle w:val="a8"/>
+        <w:numPr>
+          <w:ilvl w:val="1"/>
+          <w:numId w:val="2"/>
+        </w:numPr>
+      </w:pPr>
+      <w:r>
+        <w:t xml:space="preserve">Урон </w:t>
+      </w:r>
+      <w:r>
+        <w:t>(</w:t>
+      </w:r>
+      <w:r>
+        <w:t>ед./с.,</w:t>
+      </w:r>
+      <w:r>
+        <w:t xml:space="preserve"> </w:t>
+      </w:r>
+      <w:r>
+        <w:rPr>
+          <w:lang w:val="en-US"/>
+        </w:rPr>
+        <w:t>D</w:t>
+      </w:r>
+      <w:r>
+        <w:t>);</w:t>
+      </w:r>
+    </w:p>
+    <w:p>
+      <w:pPr>
+        <w:pStyle w:val="a8"/>
+        <w:numPr>
+          <w:ilvl w:val="1"/>
+          <w:numId w:val="2"/>
+        </w:numPr>
+      </w:pPr>
+      <w:r>
+        <w:t>Площадь поражения (</w:t>
+      </w:r>
+      <w:r>
+        <w:rPr>
+          <w:lang w:val="en-US"/>
+        </w:rPr>
+        <w:t>S</w:t>
+      </w:r>
+      <w:r>
+        <w:t>)</w:t>
+      </w:r>
+      <w:r>
+        <w:t>;</w:t>
+      </w:r>
+    </w:p>
+    <w:p>
+      <w:pPr>
+        <w:pStyle w:val="a8"/>
+        <w:numPr>
+          <w:ilvl w:val="1"/>
+          <w:numId w:val="2"/>
+        </w:numPr>
+      </w:pPr>
+      <w:r>
+        <w:t>Радиус атаки (</w:t>
+      </w:r>
+      <w:r>
+        <w:rPr>
+          <w:lang w:val="en-US"/>
+        </w:rPr>
+        <w:t>R</w:t>
+      </w:r>
+      <w:r>
+        <w:t>)</w:t>
+      </w:r>
+      <w:r>
+        <w:t>;</w:t>
+      </w:r>
+    </w:p>
+    <w:p>
+      <w:pPr>
+        <w:pStyle w:val="a8"/>
+        <w:numPr>
+          <w:ilvl w:val="0"/>
+          <w:numId w:val="2"/>
+        </w:numPr>
+      </w:pPr>
+      <w:r>
+        <w:t>Стрелковая</w:t>
+      </w:r>
+      <w:r>
+        <w:t>. Атакует врагов одиночными винтовочными выстрелами.</w:t>
+      </w:r>
+    </w:p>
+    <w:p>
+      <w:pPr>
+        <w:pStyle w:val="a8"/>
+        <w:numPr>
+          <w:ilvl w:val="1"/>
+          <w:numId w:val="2"/>
+        </w:numPr>
+      </w:pPr>
+      <w:r>
+        <w:t>Цена (</w:t>
+      </w:r>
+      <w:r>
+        <w:rPr>
+          <w:highlight w:val="yellow"/>
+          <w:lang w:val="en-US"/>
+        </w:rPr>
+        <w:t>C</w:t>
+      </w:r>
+      <w:r>
+        <w:t>)</w:t>
+      </w:r>
+      <w:r>
+        <w:t>;</w:t>
+      </w:r>
+    </w:p>
+    <w:p>
+      <w:pPr>
+        <w:pStyle w:val="a8"/>
+        <w:numPr>
+          <w:ilvl w:val="1"/>
+          <w:numId w:val="2"/>
+        </w:numPr>
+      </w:pPr>
+      <w:r>
+        <w:t>Разовый урон (</w:t>
+      </w:r>
+      <w:r>
+        <w:rPr>
+          <w:lang w:val="en-US"/>
+        </w:rPr>
+        <w:t>D</w:t>
+      </w:r>
+      <w:r>
+        <w:t>)</w:t>
+      </w:r>
+      <w:r>
+        <w:rPr>
+          <w:lang w:val="en-US"/>
+        </w:rPr>
+        <w:t>;</w:t>
+      </w:r>
+    </w:p>
+    <w:p>
+      <w:pPr>
+        <w:pStyle w:val="a8"/>
+        <w:numPr>
+          <w:ilvl w:val="1"/>
+          <w:numId w:val="2"/>
+        </w:numPr>
+      </w:pPr>
+      <w:r>
+        <w:t>Скорость перезарядки (</w:t>
+      </w:r>
+      <w:r>
+        <w:rPr>
+          <w:lang w:val="en-US"/>
+        </w:rPr>
+        <w:t>T</w:t>
+      </w:r>
+      <w:r>
+        <w:t>)</w:t>
+      </w:r>
+      <w:r>
+        <w:rPr>
+          <w:lang w:val="en-US"/>
+        </w:rPr>
+        <w:t>;</w:t>
+      </w:r>
+    </w:p>
+    <w:p>
+      <w:pPr>
+        <w:pStyle w:val="a8"/>
+        <w:numPr>
+          <w:ilvl w:val="1"/>
+          <w:numId w:val="2"/>
+        </w:numPr>
+      </w:pPr>
+      <w:r>
+        <w:t>Радиус атаки (</w:t>
+      </w:r>
+      <w:r>
+        <w:rPr>
+          <w:lang w:val="en-US"/>
+        </w:rPr>
+        <w:t>R</w:t>
+      </w:r>
+      <w:r>
+        <w:t>)</w:t>
+      </w:r>
+      <w:r>
+        <w:rPr>
+          <w:lang w:val="en-US"/>
+        </w:rPr>
+        <w:t>;</w:t>
+      </w:r>
+    </w:p>
+    <w:p>
+      <w:pPr>
+        <w:pStyle w:val="a8"/>
+        <w:numPr>
+          <w:ilvl w:val="0"/>
+          <w:numId w:val="2"/>
+        </w:numPr>
+      </w:pPr>
+      <w:r>
+        <w:t>Артиллерийская</w:t>
+      </w:r>
+      <w:r>
+        <w:t xml:space="preserve">. Атакует врагов </w:t>
+      </w:r>
+      <w:r>
+        <w:t>одиночными залпами осколочных снарядов.</w:t>
+      </w:r>
+    </w:p>
+    <w:p>
+      <w:pPr>
+        <w:pStyle w:val="a8"/>
+        <w:numPr>
+          <w:ilvl w:val="0"/>
+          <w:numId w:val="4"/>
+        </w:numPr>
+      </w:pPr>
+      <w:r>
+        <w:t>Цена (</w:t>
+      </w:r>
+      <w:r>
+        <w:rPr>
+          <w:highlight w:val="yellow"/>
+          <w:lang w:val="en-US"/>
+        </w:rPr>
+        <w:t>C</w:t>
+      </w:r>
+      <w:r>
+        <w:t>)</w:t>
+      </w:r>
+      <w:r>
+        <w:t>;</w:t>
+      </w:r>
+    </w:p>
+    <w:p>
+      <w:pPr>
+        <w:pStyle w:val="a8"/>
+        <w:numPr>
+          <w:ilvl w:val="0"/>
+          <w:numId w:val="4"/>
+        </w:numPr>
+      </w:pPr>
+      <w:r>
+        <w:t>Разовый урон</w:t>
+      </w:r>
+      <w:r>
+        <w:t xml:space="preserve"> (</w:t>
+      </w:r>
+      <w:r>
+        <w:rPr>
+          <w:lang w:val="en-US"/>
+        </w:rPr>
+        <w:t>D</w:t>
+      </w:r>
+      <w:r>
+        <w:t>);</w:t>
+      </w:r>
+    </w:p>
+    <w:p>
+      <w:pPr>
+        <w:pStyle w:val="a8"/>
+        <w:numPr>
+          <w:ilvl w:val="0"/>
+          <w:numId w:val="4"/>
+        </w:numPr>
+      </w:pPr>
+      <w:r>
+        <w:t>Скорость перезарядки</w:t>
+      </w:r>
+      <w:r>
+        <w:t xml:space="preserve"> (</w:t>
+      </w:r>
+      <w:r>
+        <w:rPr>
+          <w:lang w:val="en-US"/>
+        </w:rPr>
+        <w:t>T</w:t>
+      </w:r>
+      <w:r>
+        <w:t>);</w:t>
+      </w:r>
+    </w:p>
+    <w:p>
+      <w:pPr>
+        <w:pStyle w:val="a8"/>
+        <w:numPr>
+          <w:ilvl w:val="0"/>
+          <w:numId w:val="4"/>
+        </w:numPr>
+      </w:pPr>
+      <w:r>
+        <w:t>Площадь поражения (</w:t>
+      </w:r>
+      <w:r>
+        <w:rPr>
+          <w:lang w:val="en-US"/>
+        </w:rPr>
+        <w:t>S</w:t>
+      </w:r>
+      <w:r>
+        <w:t>)</w:t>
+      </w:r>
+      <w:r>
+        <w:t>;</w:t>
+      </w:r>
+    </w:p>
+    <w:p>
+      <w:pPr>
+        <w:pStyle w:val="a8"/>
+        <w:numPr>
+          <w:ilvl w:val="0"/>
+          <w:numId w:val="4"/>
+        </w:numPr>
+      </w:pPr>
+      <w:r>
+        <w:t>Радиус атаки (</w:t>
+      </w:r>
+      <w:r>
+        <w:rPr>
+          <w:lang w:val="en-US"/>
+        </w:rPr>
+        <w:t>R</w:t>
+      </w:r>
+      <w:r>
+        <w:t>)</w:t>
+      </w:r>
+      <w:r>
+        <w:t>;</w:t>
+      </w:r>
+    </w:p>
+    <w:p>
+      <w:pPr>
+        <w:pStyle w:val="1"/>
+      </w:pPr>
+      <w:r>
+        <w:t>Описание уровней башен</w:t>
+      </w:r>
+    </w:p>
+    <w:p>
+      <w:pPr>
+        <w:pStyle w:val="a8"/>
+        <w:numPr>
+          <w:ilvl w:val="0"/>
+          <w:numId w:val="3"/>
+        </w:numPr>
+      </w:pPr>
+      <w:r>
+        <w:t xml:space="preserve">Огненная – </w:t>
+      </w:r>
+    </w:p>
+    <w:p>
+      <w:pPr>
+        <w:pStyle w:val="a8"/>
+        <w:numPr>
+          <w:ilvl w:val="1"/>
+          <w:numId w:val="3"/>
+        </w:numPr>
+      </w:pPr>
+      <w:r>
+        <w:rPr>
+          <w:highlight w:val="yellow"/>
+          <w:lang w:val="en-US"/>
+        </w:rPr>
+        <w:t>C</w:t>
+      </w:r>
+      <w:r>
+        <w:rPr>
+          <w:lang w:val="en-US"/>
+        </w:rPr>
+        <w:t xml:space="preserve"> = </w:t>
+      </w:r>
+      <w:r>
+        <w:rPr>
+          <w:lang w:val="en-US"/>
+        </w:rPr>
+        <w:t>145</w:t>
+      </w:r>
+      <w:r>
+        <w:rPr>
+          <w:lang w:val="en-US"/>
+        </w:rPr>
+        <w:t>, D = 5</w:t>
+      </w:r>
+      <w:r>
+        <w:t xml:space="preserve">, </w:t>
+      </w:r>
+      <w:r>
+        <w:rPr>
+          <w:lang w:val="en-US"/>
+        </w:rPr>
+        <w:t>S = 2</w:t>
+      </w:r>
+      <w:r>
+        <w:rPr>
+          <w:lang w:val="en-US"/>
+        </w:rPr>
+        <w:t>, R = 15</w:t>
+      </w:r>
+      <w:r>
+        <w:rPr>
+          <w:lang w:val="en-US"/>
+        </w:rPr>
+        <w:t>;</w:t>
+      </w:r>
+    </w:p>
+    <w:p>
+      <w:pPr>
+        <w:pStyle w:val="a8"/>
+        <w:numPr>
+          <w:ilvl w:val="1"/>
+          <w:numId w:val="3"/>
+        </w:numPr>
+      </w:pPr>
+      <w:r>
+        <w:rPr>
+          <w:highlight w:val="yellow"/>
+          <w:lang w:val="en-US"/>
+        </w:rPr>
+        <w:t>C</w:t>
+      </w:r>
+      <w:r>
+        <w:rPr>
+          <w:lang w:val="en-US"/>
+        </w:rPr>
+        <w:t xml:space="preserve"> = 220, </w:t>
+      </w:r>
+      <w:r>
+        <w:rPr>
+          <w:lang w:val="en-US"/>
+        </w:rPr>
+        <w:t>D = 8, S = 3</w:t>
+      </w:r>
+      <w:r>
+        <w:rPr>
+          <w:lang w:val="en-US"/>
+        </w:rPr>
+        <w:t>, R = 17</w:t>
+      </w:r>
+      <w:r>
+        <w:rPr>
+          <w:lang w:val="en-US"/>
+        </w:rPr>
+        <w:t>;</w:t>
+      </w:r>
+    </w:p>
+    <w:p>
+      <w:pPr>
+        <w:pStyle w:val="a8"/>
+        <w:numPr>
+          <w:ilvl w:val="1"/>
+          <w:numId w:val="3"/>
+        </w:numPr>
+      </w:pPr>
+      <w:r>
+        <w:rPr>
+          <w:highlight w:val="yellow"/>
+          <w:lang w:val="en-US"/>
+        </w:rPr>
+        <w:t>C</w:t>
+      </w:r>
+      <w:r>
+        <w:rPr>
+          <w:lang w:val="en-US"/>
+        </w:rPr>
+        <w:t xml:space="preserve"> = </w:t>
+      </w:r>
+      <w:r>
+        <w:rPr>
+          <w:lang w:val="en-US"/>
+        </w:rPr>
+        <w:t xml:space="preserve">350, D = </w:t>
+      </w:r>
+      <w:r>
+        <w:rPr>
+          <w:lang w:val="en-US"/>
+        </w:rPr>
+        <w:t>10, S = 6</w:t>
+      </w:r>
+      <w:r>
+        <w:rPr>
+          <w:lang w:val="en-US"/>
+        </w:rPr>
+        <w:t>, R = 20</w:t>
+      </w:r>
+      <w:r>
+        <w:rPr>
+          <w:lang w:val="en-US"/>
+        </w:rPr>
+        <w:t>;</w:t>
+      </w:r>
+    </w:p>
+    <w:p>
+      <w:pPr>
+        <w:pStyle w:val="a8"/>
+        <w:numPr>
+          <w:ilvl w:val="0"/>
+          <w:numId w:val="3"/>
+        </w:numPr>
+      </w:pPr>
+      <w:r>
+        <w:lastRenderedPageBreak/>
+        <w:t xml:space="preserve">Стрелковая – </w:t>
+      </w:r>
+    </w:p>
+    <w:p>
+      <w:pPr>
+        <w:pStyle w:val="a8"/>
+        <w:numPr>
+          <w:ilvl w:val="1"/>
+          <w:numId w:val="3"/>
+        </w:numPr>
+      </w:pPr>
+      <w:r>
+        <w:rPr>
+          <w:highlight w:val="yellow"/>
+          <w:lang w:val="en-US"/>
+        </w:rPr>
+        <w:t>C</w:t>
+      </w:r>
+      <w:r>
+        <w:rPr>
+          <w:lang w:val="en-US"/>
+        </w:rPr>
+        <w:t xml:space="preserve"> = 170, </w:t>
+      </w:r>
+      <w:r>
+        <w:rPr>
+          <w:lang w:val="en-US"/>
+        </w:rPr>
+        <w:t>D</w:t>
+      </w:r>
+      <w:r>
+        <w:t xml:space="preserve"> = 10</w:t>
+      </w:r>
+      <w:r>
+        <w:t xml:space="preserve">, </w:t>
+      </w:r>
+      <w:r>
+        <w:rPr>
+          <w:lang w:val="en-US"/>
+        </w:rPr>
+        <w:t>T</w:t>
+      </w:r>
+      <w:r>
+        <w:t xml:space="preserve"> = 1</w:t>
+      </w:r>
+      <w:r>
+        <w:rPr>
+          <w:lang w:val="en-US"/>
+        </w:rPr>
+        <w:t>,</w:t>
+      </w:r>
+      <w:r>
+        <w:rPr>
+          <w:lang w:val="en-US"/>
+        </w:rPr>
+        <w:t xml:space="preserve"> </w:t>
+      </w:r>
+      <w:r>
+        <w:rPr>
+          <w:lang w:val="en-US"/>
+        </w:rPr>
+        <w:t>R = 50</w:t>
+      </w:r>
+      <w:r>
+        <w:rPr>
+          <w:lang w:val="en-US"/>
+        </w:rPr>
+        <w:t>;</w:t>
+      </w:r>
+    </w:p>
+    <w:p>
+      <w:pPr>
+        <w:pStyle w:val="a8"/>
+        <w:numPr>
+          <w:ilvl w:val="1"/>
+          <w:numId w:val="3"/>
+        </w:numPr>
+      </w:pPr>
+      <w:r>
+        <w:rPr>
+          <w:highlight w:val="yellow"/>
+          <w:lang w:val="en-US"/>
+        </w:rPr>
+        <w:t>C</w:t>
+      </w:r>
+      <w:r>
+        <w:rPr>
+          <w:lang w:val="en-US"/>
+        </w:rPr>
+        <w:t xml:space="preserve"> = 250, </w:t>
+      </w:r>
+      <w:r>
+        <w:rPr>
+          <w:lang w:val="en-US"/>
+        </w:rPr>
+        <w:t>D = 14, T = 0.9</w:t>
+      </w:r>
+      <w:r>
+        <w:rPr>
+          <w:lang w:val="en-US"/>
+        </w:rPr>
+        <w:t>, R = 70</w:t>
+      </w:r>
+      <w:r>
+        <w:rPr>
+          <w:lang w:val="en-US"/>
+        </w:rPr>
+        <w:t>;</w:t>
+      </w:r>
+    </w:p>
+    <w:p>
+      <w:pPr>
+        <w:pStyle w:val="a8"/>
+        <w:numPr>
+          <w:ilvl w:val="1"/>
+          <w:numId w:val="3"/>
+        </w:numPr>
+      </w:pPr>
+      <w:r>
+        <w:rPr>
+          <w:highlight w:val="yellow"/>
+          <w:lang w:val="en-US"/>
+        </w:rPr>
+        <w:t>C</w:t>
+      </w:r>
+      <w:r>
+        <w:rPr>
+          <w:lang w:val="en-US"/>
+        </w:rPr>
+        <w:t xml:space="preserve"> = 400, </w:t>
+      </w:r>
+      <w:r>
+        <w:rPr>
+          <w:lang w:val="en-US"/>
+        </w:rPr>
+        <w:t>D = 15, T = 0.75</w:t>
+      </w:r>
+      <w:r>
+        <w:rPr>
+          <w:lang w:val="en-US"/>
+        </w:rPr>
+        <w:t>, R = 95</w:t>
+      </w:r>
+      <w:r>
+        <w:rPr>
+          <w:lang w:val="en-US"/>
+        </w:rPr>
+        <w:t>;</w:t>
+      </w:r>
+    </w:p>
+    <w:p>
+      <w:pPr>
+        <w:pStyle w:val="a8"/>
+        <w:numPr>
+          <w:ilvl w:val="0"/>
+          <w:numId w:val="3"/>
+        </w:numPr>
+      </w:pPr>
+      <w:r>
+        <w:t>Артиллерийская</w:t>
+      </w:r>
+    </w:p>
+    <w:p>
+      <w:pPr>
+        <w:pStyle w:val="a8"/>
+        <w:numPr>
+          <w:ilvl w:val="1"/>
+          <w:numId w:val="3"/>
+        </w:numPr>
+      </w:pPr>
+      <w:r>
+        <w:rPr>
+          <w:highlight w:val="yellow"/>
+          <w:lang w:val="en-US"/>
+        </w:rPr>
+        <w:t>C</w:t>
+      </w:r>
+      <w:r>
+        <w:rPr>
+          <w:lang w:val="en-US"/>
+        </w:rPr>
+        <w:t xml:space="preserve"> </w:t>
+      </w:r>
+      <w:r>
+        <w:rPr>
+          <w:lang w:val="en-US"/>
+        </w:rPr>
+        <w:t xml:space="preserve">= 240, </w:t>
+      </w:r>
+      <w:r>
+        <w:rPr>
+          <w:lang w:val="en-US"/>
+        </w:rPr>
+        <w:t>D = 15, T = 5, S = 2</w:t>
+      </w:r>
+      <w:r>
+        <w:rPr>
+          <w:lang w:val="en-US"/>
+        </w:rPr>
+        <w:t>, R = 100</w:t>
+      </w:r>
+      <w:r>
+        <w:rPr>
+          <w:lang w:val="en-US"/>
+        </w:rPr>
+        <w:t>;</w:t>
+      </w:r>
+    </w:p>
+    <w:p>
+      <w:pPr>
+        <w:pStyle w:val="a8"/>
+        <w:numPr>
+          <w:ilvl w:val="1"/>
+          <w:numId w:val="3"/>
+        </w:numPr>
+      </w:pPr>
+      <w:r>
+        <w:rPr>
+          <w:highlight w:val="yellow"/>
+          <w:lang w:val="en-US"/>
+        </w:rPr>
+        <w:t>C</w:t>
+      </w:r>
+      <w:r>
+        <w:rPr>
+          <w:lang w:val="en-US"/>
+        </w:rPr>
+        <w:t xml:space="preserve"> </w:t>
+      </w:r>
+      <w:r>
+        <w:rPr>
+          <w:lang w:val="en-US"/>
+        </w:rPr>
+        <w:t xml:space="preserve">= 300, </w:t>
+      </w:r>
+      <w:r>
+        <w:rPr>
+          <w:lang w:val="en-US"/>
+        </w:rPr>
+        <w:t>D = 22, T = 7, S = 3</w:t>
+      </w:r>
+      <w:r>
+        <w:rPr>
+          <w:lang w:val="en-US"/>
+        </w:rPr>
+        <w:t>, R = 150</w:t>
+      </w:r>
+      <w:r>
+        <w:rPr>
+          <w:lang w:val="en-US"/>
+        </w:rPr>
+        <w:t>;</w:t>
+      </w:r>
+    </w:p>
+    <w:p>
+      <w:pPr>
+        <w:pStyle w:val="a8"/>
+        <w:numPr>
+          <w:ilvl w:val="1"/>
+          <w:numId w:val="3"/>
+        </w:numPr>
+      </w:pPr>
+      <w:r>
+        <w:rPr>
+          <w:highlight w:val="yellow"/>
+          <w:lang w:val="en-US"/>
+        </w:rPr>
+        <w:t>C</w:t>
+      </w:r>
+      <w:r>
+        <w:rPr>
+          <w:lang w:val="en-US"/>
+        </w:rPr>
+        <w:t xml:space="preserve"> </w:t>
+      </w:r>
+      <w:r>
+        <w:rPr>
+          <w:lang w:val="en-US"/>
+        </w:rPr>
+        <w:t xml:space="preserve"> = 400, </w:t>
+      </w:r>
+      <w:r>
+        <w:rPr>
+          <w:lang w:val="en-US"/>
+        </w:rPr>
+        <w:t>D = 30, T = 8, S = 6</w:t>
+      </w:r>
+      <w:r>
+        <w:rPr>
+          <w:lang w:val="en-US"/>
+        </w:rPr>
+        <w:t>, R = 200</w:t>
+      </w:r>
+      <w:r>
+        <w:rPr>
+          <w:lang w:val="en-US"/>
+        </w:rPr>
+        <w:t>;</w:t>
+      </w:r>
+    </w:p>
+    <w:p>
+      <w:pPr>
+        <w:pStyle w:val="1"/>
+      </w:pPr>
+      <w:r>
+        <w:t>Типы и параметры врагов</w:t>
+      </w:r>
+    </w:p>
+    <w:p>
+      <w:pPr>
+        <w:pStyle w:val="a8"/>
+        <w:numPr>
+          <w:ilvl w:val="0"/>
+          <w:numId w:val="7"/>
+        </w:numPr>
+      </w:pPr>
+      <w:r>
+        <w:t>Танк</w:t>
+      </w:r>
+      <w:r>
+        <w:t xml:space="preserve">. </w:t>
+      </w:r>
+      <w:r>
+        <w:t>Тяжело-бронированная машина, снабженная орудием.</w:t>
+      </w:r>
+      <w:r>
+        <w:t xml:space="preserve"> Имеет низкую скорость передвижения.</w:t>
+      </w:r>
+      <w:r>
+        <w:t xml:space="preserve"> </w:t>
+      </w:r>
+    </w:p>
+    <w:p>
+      <w:pPr>
+        <w:pStyle w:val="a8"/>
+        <w:numPr>
+          <w:ilvl w:val="1"/>
+          <w:numId w:val="7"/>
+        </w:numPr>
+      </w:pPr>
+      <w:r>
+        <w:t>Здоровье (</w:t>
+      </w:r>
+      <w:r>
+        <w:rPr>
+          <w:lang w:val="en-US"/>
+        </w:rPr>
+        <w:t>H</w:t>
+      </w:r>
+      <w:r>
+        <w:t>)</w:t>
+      </w:r>
+      <w:r>
+        <w:t>;</w:t>
+      </w:r>
+    </w:p>
+    <w:p>
+      <w:pPr>
+        <w:pStyle w:val="a8"/>
+        <w:numPr>
+          <w:ilvl w:val="1"/>
+          <w:numId w:val="7"/>
+        </w:numPr>
+      </w:pPr>
+      <w:r>
+        <w:t>Урон</w:t>
+      </w:r>
+      <w:r>
+        <w:t xml:space="preserve"> </w:t>
       </w:r>
       <w:bookmarkStart w:id="0" w:name="_GoBack"/>
       <w:bookmarkEnd w:id="0"/>
       <w:r>
-        <w:t>или все волны врагов отражены.</w:t>
-      </w:r>
+        <w:t>(</w:t>
+      </w:r>
+      <w:r>
+        <w:rPr>
+          <w:lang w:val="en-US"/>
+        </w:rPr>
+        <w:t>D</w:t>
+      </w:r>
+      <w:r>
+        <w:t>);</w:t>
+      </w:r>
+    </w:p>
+    <w:p>
+      <w:pPr>
+        <w:pStyle w:val="a8"/>
+        <w:numPr>
+          <w:ilvl w:val="1"/>
+          <w:numId w:val="7"/>
+        </w:numPr>
+      </w:pPr>
+      <w:r>
+        <w:t>Скорость перезарядки (</w:t>
+      </w:r>
+      <w:r>
+        <w:rPr>
+          <w:lang w:val="en-US"/>
+        </w:rPr>
+        <w:t>T</w:t>
+      </w:r>
+      <w:r>
+        <w:t>)</w:t>
+      </w:r>
+      <w:r>
+        <w:t>;</w:t>
+      </w:r>
+    </w:p>
+    <w:p>
+      <w:pPr>
+        <w:pStyle w:val="a8"/>
+        <w:numPr>
+          <w:ilvl w:val="1"/>
+          <w:numId w:val="7"/>
+        </w:numPr>
+      </w:pPr>
+      <w:r>
+        <w:t>Скорость передвижения (</w:t>
+      </w:r>
+      <w:r>
+        <w:rPr>
+          <w:lang w:val="en-US"/>
+        </w:rPr>
+        <w:t>V</w:t>
+      </w:r>
+      <w:r>
+        <w:t>)</w:t>
+      </w:r>
+      <w:r>
+        <w:t>;</w:t>
+      </w:r>
+    </w:p>
+    <w:p>
+      <w:pPr>
+        <w:pStyle w:val="a8"/>
+        <w:numPr>
+          <w:ilvl w:val="0"/>
+          <w:numId w:val="7"/>
+        </w:numPr>
+      </w:pPr>
+      <w:r>
+        <w:t>Пехотинец</w:t>
+      </w:r>
+      <w:r>
+        <w:t>. Легко-защищенная боевая единица. Имеет достаточную скорость передвижения, но низкий наносимый урон.</w:t>
+      </w:r>
+    </w:p>
+    <w:p>
+      <w:pPr>
+        <w:pStyle w:val="a8"/>
+        <w:numPr>
+          <w:ilvl w:val="1"/>
+          <w:numId w:val="7"/>
+        </w:numPr>
+      </w:pPr>
+      <w:r>
+        <w:t>Здоровье (</w:t>
+      </w:r>
+      <w:r>
+        <w:rPr>
+          <w:lang w:val="en-US"/>
+        </w:rPr>
+        <w:t>H</w:t>
+      </w:r>
+      <w:r>
+        <w:t>)</w:t>
+      </w:r>
+      <w:r>
+        <w:t>;</w:t>
+      </w:r>
+    </w:p>
+    <w:p>
+      <w:pPr>
+        <w:pStyle w:val="a8"/>
+        <w:numPr>
+          <w:ilvl w:val="1"/>
+          <w:numId w:val="7"/>
+        </w:numPr>
+      </w:pPr>
+      <w:r>
+        <w:t>Урон</w:t>
+      </w:r>
+      <w:r>
+        <w:t xml:space="preserve"> (</w:t>
+      </w:r>
+      <w:r>
+        <w:rPr>
+          <w:lang w:val="en-US"/>
+        </w:rPr>
+        <w:t>D</w:t>
+      </w:r>
+      <w:r>
+        <w:t>);</w:t>
+      </w:r>
+    </w:p>
+    <w:p>
+      <w:pPr>
+        <w:pStyle w:val="a8"/>
+        <w:numPr>
+          <w:ilvl w:val="1"/>
+          <w:numId w:val="7"/>
+        </w:numPr>
+      </w:pPr>
+      <w:r>
+        <w:t>Скорость перезарядки (</w:t>
+      </w:r>
+      <w:r>
+        <w:rPr>
+          <w:lang w:val="en-US"/>
+        </w:rPr>
+        <w:t>T</w:t>
+      </w:r>
+      <w:r>
+        <w:t>)</w:t>
+      </w:r>
+      <w:r>
+        <w:t>;</w:t>
+      </w:r>
+    </w:p>
+    <w:p>
+      <w:pPr>
+        <w:pStyle w:val="a8"/>
+        <w:numPr>
+          <w:ilvl w:val="1"/>
+          <w:numId w:val="7"/>
+        </w:numPr>
+      </w:pPr>
+      <w:r>
+        <w:t>Скорость передвижения (</w:t>
+      </w:r>
+      <w:r>
+        <w:rPr>
+          <w:lang w:val="en-US"/>
+        </w:rPr>
+        <w:t>V</w:t>
+      </w:r>
+      <w:r>
+        <w:t>)</w:t>
+      </w:r>
+      <w:r>
+        <w:t>;</w:t>
+      </w:r>
+    </w:p>
+    <w:p>
+      <w:pPr>
+        <w:pStyle w:val="a8"/>
+        <w:numPr>
+          <w:ilvl w:val="0"/>
+          <w:numId w:val="7"/>
+        </w:numPr>
+      </w:pPr>
+      <w:r>
+        <w:t>Десантник</w:t>
+      </w:r>
+      <w:r>
+        <w:t>. Усиленный пехотинец. Средне защищен, имеет достаточную скорость передвижения.</w:t>
+      </w:r>
+    </w:p>
+    <w:p>
+      <w:pPr>
+        <w:pStyle w:val="a8"/>
+        <w:numPr>
+          <w:ilvl w:val="1"/>
+          <w:numId w:val="7"/>
+        </w:numPr>
+      </w:pPr>
+      <w:r>
+        <w:t>Здоровье (</w:t>
+      </w:r>
+      <w:r>
+        <w:rPr>
+          <w:lang w:val="en-US"/>
+        </w:rPr>
+        <w:t>H</w:t>
+      </w:r>
+      <w:r>
+        <w:t>)</w:t>
+      </w:r>
+      <w:r>
+        <w:t>;</w:t>
+      </w:r>
+    </w:p>
+    <w:p>
+      <w:pPr>
+        <w:pStyle w:val="a8"/>
+        <w:numPr>
+          <w:ilvl w:val="1"/>
+          <w:numId w:val="7"/>
+        </w:numPr>
+      </w:pPr>
+      <w:r>
+        <w:t>Урон</w:t>
+      </w:r>
+      <w:r>
+        <w:t xml:space="preserve"> (</w:t>
+      </w:r>
+      <w:r>
+        <w:rPr>
+          <w:lang w:val="en-US"/>
+        </w:rPr>
+        <w:t>D</w:t>
+      </w:r>
+      <w:r>
+        <w:t>);</w:t>
+      </w:r>
+    </w:p>
+    <w:p>
+      <w:pPr>
+        <w:pStyle w:val="a8"/>
+        <w:numPr>
+          <w:ilvl w:val="1"/>
+          <w:numId w:val="7"/>
+        </w:numPr>
+      </w:pPr>
+      <w:r>
+        <w:t>Скорость перезарядки (</w:t>
+      </w:r>
+      <w:r>
+        <w:rPr>
+          <w:lang w:val="en-US"/>
+        </w:rPr>
+        <w:t>T</w:t>
+      </w:r>
+      <w:r>
+        <w:t>)</w:t>
+      </w:r>
+      <w:r>
+        <w:t>;</w:t>
+      </w:r>
+    </w:p>
+    <w:p>
+      <w:pPr>
+        <w:pStyle w:val="a8"/>
+        <w:numPr>
+          <w:ilvl w:val="1"/>
+          <w:numId w:val="7"/>
+        </w:numPr>
+      </w:pPr>
+      <w:r>
+        <w:t>Скорость передвижения (</w:t>
+      </w:r>
+      <w:r>
+        <w:rPr>
+          <w:lang w:val="en-US"/>
+        </w:rPr>
+        <w:t>V</w:t>
+      </w:r>
+      <w:r>
+        <w:t>)</w:t>
+      </w:r>
+      <w:r>
+        <w:t>;</w:t>
+      </w:r>
+    </w:p>
+    <w:p>
+      <w:pPr>
+        <w:pStyle w:val="1"/>
+      </w:pPr>
+      <w:r>
+        <w:t>Схематичные скриншоты уровней</w:t>
+      </w:r>
+    </w:p>
+    <w:p>
+      <w:pPr>
+        <w:pStyle w:val="a8"/>
+        <w:numPr>
+          <w:ilvl w:val="0"/>
+          <w:numId w:val="6"/>
+        </w:numPr>
+      </w:pPr>
+      <w:r>
+        <w:t>Уровень «Разрушенный город»</w:t>
+      </w:r>
+    </w:p>
+    <w:p>
+      <w:pPr>
+        <w:pStyle w:val="a8"/>
+        <w:numPr>
+          <w:ilvl w:val="0"/>
+          <w:numId w:val="6"/>
+        </w:numPr>
+      </w:pPr>
+      <w:r>
+        <w:t>Уровень «Разорванное поле»</w:t>
+      </w:r>
+    </w:p>
+    <w:p>
+      <w:pPr>
+        <w:pStyle w:val="a8"/>
+        <w:numPr>
+          <w:ilvl w:val="0"/>
+          <w:numId w:val="6"/>
+        </w:numPr>
+      </w:pPr>
+      <w:r>
+        <w:t>Уровень «Туманный лес»</w:t>
+      </w:r>
+    </w:p>
+    <w:p>
+      <w:pPr>
+        <w:pStyle w:val="a8"/>
+        <w:numPr>
+          <w:ilvl w:val="0"/>
+          <w:numId w:val="6"/>
+        </w:numPr>
+      </w:pPr>
+      <w:r>
+        <w:t>Уровень «</w:t>
+      </w:r>
+      <w:r>
+        <w:t>Траншея</w:t>
+      </w:r>
+      <w:r>
+        <w:t>»</w:t>
+      </w:r>
+    </w:p>
+    <w:p>
+      <w:pPr>
+        <w:pStyle w:val="a8"/>
+        <w:numPr>
+          <w:ilvl w:val="0"/>
+          <w:numId w:val="6"/>
+        </w:numPr>
+      </w:pPr>
+      <w:r>
+        <w:t>Уровень «Подавленный город»</w:t>
+      </w:r>
+    </w:p>
+    <w:p>
+      <w:pPr>
+        <w:ind w:left="1068"/>
+      </w:pPr>
     </w:p>
     <w:sectPr>
       <w:pgSz w:w="11906" w:h="16838"/>
@@ -220,6 +1524,178 @@
 <file path=word/numbering.xml><?xml version="1.0" encoding="utf-8"?>
 <w:numbering xmlns:wpc="http://schemas.microsoft.com/office/word/2010/wordprocessingCanvas" xmlns:mc="http://schemas.openxmlformats.org/markup-compatibility/2006" xmlns:o="urn:schemas-microsoft-com:office:office" xmlns:r="http://schemas.openxmlformats.org/officeDocument/2006/relationships" xmlns:m="http://schemas.openxmlformats.org/officeDocument/2006/math" xmlns:v="urn:schemas-microsoft-com:vml" xmlns:wp14="http://schemas.microsoft.com/office/word/2010/wordprocessingDrawing" xmlns:wp="http://schemas.openxmlformats.org/drawingml/2006/wordprocessingDrawing" xmlns:w10="urn:schemas-microsoft-com:office:word" xmlns:w="http://schemas.openxmlformats.org/wordprocessingml/2006/main" xmlns:w14="http://schemas.microsoft.com/office/word/2010/wordml" xmlns:w15="http://schemas.microsoft.com/office/word/2012/wordml" xmlns:wpg="http://schemas.microsoft.com/office/word/2010/wordprocessingGroup" xmlns:wpi="http://schemas.microsoft.com/office/word/2010/wordprocessingInk" xmlns:wne="http://schemas.microsoft.com/office/word/2006/wordml" xmlns:wps="http://schemas.microsoft.com/office/word/2010/wordprocessingShape" mc:Ignorable="w14 w15 wp14">
   <w:abstractNum w:abstractNumId="0">
+    <w:nsid w:val="2AB33EFD"/>
+    <w:multiLevelType w:val="multilevel"/>
+    <w:tmpl w:val="0419001D"/>
+    <w:lvl w:ilvl="0">
+      <w:start w:val="1"/>
+      <w:numFmt w:val="decimal"/>
+      <w:lvlText w:val="%1)"/>
+      <w:lvlJc w:val="left"/>
+      <w:pPr>
+        <w:ind w:left="360" w:hanging="360"/>
+      </w:pPr>
+    </w:lvl>
+    <w:lvl w:ilvl="1">
+      <w:start w:val="1"/>
+      <w:numFmt w:val="lowerLetter"/>
+      <w:lvlText w:val="%2)"/>
+      <w:lvlJc w:val="left"/>
+      <w:pPr>
+        <w:ind w:left="720" w:hanging="360"/>
+      </w:pPr>
+    </w:lvl>
+    <w:lvl w:ilvl="2">
+      <w:start w:val="1"/>
+      <w:numFmt w:val="lowerRoman"/>
+      <w:lvlText w:val="%3)"/>
+      <w:lvlJc w:val="left"/>
+      <w:pPr>
+        <w:ind w:left="1080" w:hanging="360"/>
+      </w:pPr>
+    </w:lvl>
+    <w:lvl w:ilvl="3">
+      <w:start w:val="1"/>
+      <w:numFmt w:val="decimal"/>
+      <w:lvlText w:val="(%4)"/>
+      <w:lvlJc w:val="left"/>
+      <w:pPr>
+        <w:ind w:left="1440" w:hanging="360"/>
+      </w:pPr>
+    </w:lvl>
+    <w:lvl w:ilvl="4">
+      <w:start w:val="1"/>
+      <w:numFmt w:val="lowerLetter"/>
+      <w:lvlText w:val="(%5)"/>
+      <w:lvlJc w:val="left"/>
+      <w:pPr>
+        <w:ind w:left="1800" w:hanging="360"/>
+      </w:pPr>
+    </w:lvl>
+    <w:lvl w:ilvl="5">
+      <w:start w:val="1"/>
+      <w:numFmt w:val="lowerRoman"/>
+      <w:lvlText w:val="(%6)"/>
+      <w:lvlJc w:val="left"/>
+      <w:pPr>
+        <w:ind w:left="2160" w:hanging="360"/>
+      </w:pPr>
+    </w:lvl>
+    <w:lvl w:ilvl="6">
+      <w:start w:val="1"/>
+      <w:numFmt w:val="decimal"/>
+      <w:lvlText w:val="%7."/>
+      <w:lvlJc w:val="left"/>
+      <w:pPr>
+        <w:ind w:left="2520" w:hanging="360"/>
+      </w:pPr>
+    </w:lvl>
+    <w:lvl w:ilvl="7">
+      <w:start w:val="1"/>
+      <w:numFmt w:val="lowerLetter"/>
+      <w:lvlText w:val="%8."/>
+      <w:lvlJc w:val="left"/>
+      <w:pPr>
+        <w:ind w:left="2880" w:hanging="360"/>
+      </w:pPr>
+    </w:lvl>
+    <w:lvl w:ilvl="8">
+      <w:start w:val="1"/>
+      <w:numFmt w:val="lowerRoman"/>
+      <w:lvlText w:val="%9."/>
+      <w:lvlJc w:val="left"/>
+      <w:pPr>
+        <w:ind w:left="3240" w:hanging="360"/>
+      </w:pPr>
+    </w:lvl>
+  </w:abstractNum>
+  <w:abstractNum w:abstractNumId="1">
+    <w:nsid w:val="2D1D7AAE"/>
+    <w:multiLevelType w:val="hybridMultilevel"/>
+    <w:tmpl w:val="95AA282A"/>
+    <w:lvl w:ilvl="0" w:tplc="04190019">
+      <w:start w:val="1"/>
+      <w:numFmt w:val="lowerLetter"/>
+      <w:lvlText w:val="%1."/>
+      <w:lvlJc w:val="left"/>
+      <w:pPr>
+        <w:ind w:left="1440" w:hanging="360"/>
+      </w:pPr>
+    </w:lvl>
+    <w:lvl w:ilvl="1" w:tplc="04190019">
+      <w:start w:val="1"/>
+      <w:numFmt w:val="lowerLetter"/>
+      <w:lvlText w:val="%2."/>
+      <w:lvlJc w:val="left"/>
+      <w:pPr>
+        <w:ind w:left="2160" w:hanging="360"/>
+      </w:pPr>
+    </w:lvl>
+    <w:lvl w:ilvl="2" w:tplc="0419001B" w:tentative="1">
+      <w:start w:val="1"/>
+      <w:numFmt w:val="lowerRoman"/>
+      <w:lvlText w:val="%3."/>
+      <w:lvlJc w:val="right"/>
+      <w:pPr>
+        <w:ind w:left="2880" w:hanging="180"/>
+      </w:pPr>
+    </w:lvl>
+    <w:lvl w:ilvl="3" w:tplc="0419000F" w:tentative="1">
+      <w:start w:val="1"/>
+      <w:numFmt w:val="decimal"/>
+      <w:lvlText w:val="%4."/>
+      <w:lvlJc w:val="left"/>
+      <w:pPr>
+        <w:ind w:left="3600" w:hanging="360"/>
+      </w:pPr>
+    </w:lvl>
+    <w:lvl w:ilvl="4" w:tplc="04190019" w:tentative="1">
+      <w:start w:val="1"/>
+      <w:numFmt w:val="lowerLetter"/>
+      <w:lvlText w:val="%5."/>
+      <w:lvlJc w:val="left"/>
+      <w:pPr>
+        <w:ind w:left="4320" w:hanging="360"/>
+      </w:pPr>
+    </w:lvl>
+    <w:lvl w:ilvl="5" w:tplc="0419001B" w:tentative="1">
+      <w:start w:val="1"/>
+      <w:numFmt w:val="lowerRoman"/>
+      <w:lvlText w:val="%6."/>
+      <w:lvlJc w:val="right"/>
+      <w:pPr>
+        <w:ind w:left="5040" w:hanging="180"/>
+      </w:pPr>
+    </w:lvl>
+    <w:lvl w:ilvl="6" w:tplc="0419000F" w:tentative="1">
+      <w:start w:val="1"/>
+      <w:numFmt w:val="decimal"/>
+      <w:lvlText w:val="%7."/>
+      <w:lvlJc w:val="left"/>
+      <w:pPr>
+        <w:ind w:left="5760" w:hanging="360"/>
+      </w:pPr>
+    </w:lvl>
+    <w:lvl w:ilvl="7" w:tplc="04190019" w:tentative="1">
+      <w:start w:val="1"/>
+      <w:numFmt w:val="lowerLetter"/>
+      <w:lvlText w:val="%8."/>
+      <w:lvlJc w:val="left"/>
+      <w:pPr>
+        <w:ind w:left="6480" w:hanging="360"/>
+      </w:pPr>
+    </w:lvl>
+    <w:lvl w:ilvl="8" w:tplc="0419001B" w:tentative="1">
+      <w:start w:val="1"/>
+      <w:numFmt w:val="lowerRoman"/>
+      <w:lvlText w:val="%9."/>
+      <w:lvlJc w:val="right"/>
+      <w:pPr>
+        <w:ind w:left="7200" w:hanging="180"/>
+      </w:pPr>
+    </w:lvl>
+  </w:abstractNum>
+  <w:abstractNum w:abstractNumId="2">
     <w:nsid w:val="34CA6AE0"/>
     <w:multiLevelType w:val="hybridMultilevel"/>
     <w:tmpl w:val="ED24147E"/>
@@ -308,7 +1784,369 @@
       </w:pPr>
     </w:lvl>
   </w:abstractNum>
+  <w:abstractNum w:abstractNumId="3">
+    <w:nsid w:val="38A71D9B"/>
+    <w:multiLevelType w:val="hybridMultilevel"/>
+    <w:tmpl w:val="8404120E"/>
+    <w:lvl w:ilvl="0" w:tplc="0419000F">
+      <w:start w:val="1"/>
+      <w:numFmt w:val="decimal"/>
+      <w:lvlText w:val="%1."/>
+      <w:lvlJc w:val="left"/>
+      <w:pPr>
+        <w:ind w:left="720" w:hanging="360"/>
+      </w:pPr>
+    </w:lvl>
+    <w:lvl w:ilvl="1" w:tplc="0419001B">
+      <w:start w:val="1"/>
+      <w:numFmt w:val="lowerRoman"/>
+      <w:lvlText w:val="%2."/>
+      <w:lvlJc w:val="right"/>
+      <w:pPr>
+        <w:ind w:left="1440" w:hanging="360"/>
+      </w:pPr>
+    </w:lvl>
+    <w:lvl w:ilvl="2" w:tplc="0419001B">
+      <w:start w:val="1"/>
+      <w:numFmt w:val="lowerRoman"/>
+      <w:lvlText w:val="%3."/>
+      <w:lvlJc w:val="right"/>
+      <w:pPr>
+        <w:ind w:left="2160" w:hanging="180"/>
+      </w:pPr>
+    </w:lvl>
+    <w:lvl w:ilvl="3" w:tplc="0419000F" w:tentative="1">
+      <w:start w:val="1"/>
+      <w:numFmt w:val="decimal"/>
+      <w:lvlText w:val="%4."/>
+      <w:lvlJc w:val="left"/>
+      <w:pPr>
+        <w:ind w:left="2880" w:hanging="360"/>
+      </w:pPr>
+    </w:lvl>
+    <w:lvl w:ilvl="4" w:tplc="04190019" w:tentative="1">
+      <w:start w:val="1"/>
+      <w:numFmt w:val="lowerLetter"/>
+      <w:lvlText w:val="%5."/>
+      <w:lvlJc w:val="left"/>
+      <w:pPr>
+        <w:ind w:left="3600" w:hanging="360"/>
+      </w:pPr>
+    </w:lvl>
+    <w:lvl w:ilvl="5" w:tplc="0419001B" w:tentative="1">
+      <w:start w:val="1"/>
+      <w:numFmt w:val="lowerRoman"/>
+      <w:lvlText w:val="%6."/>
+      <w:lvlJc w:val="right"/>
+      <w:pPr>
+        <w:ind w:left="4320" w:hanging="180"/>
+      </w:pPr>
+    </w:lvl>
+    <w:lvl w:ilvl="6" w:tplc="0419000F" w:tentative="1">
+      <w:start w:val="1"/>
+      <w:numFmt w:val="decimal"/>
+      <w:lvlText w:val="%7."/>
+      <w:lvlJc w:val="left"/>
+      <w:pPr>
+        <w:ind w:left="5040" w:hanging="360"/>
+      </w:pPr>
+    </w:lvl>
+    <w:lvl w:ilvl="7" w:tplc="04190019" w:tentative="1">
+      <w:start w:val="1"/>
+      <w:numFmt w:val="lowerLetter"/>
+      <w:lvlText w:val="%8."/>
+      <w:lvlJc w:val="left"/>
+      <w:pPr>
+        <w:ind w:left="5760" w:hanging="360"/>
+      </w:pPr>
+    </w:lvl>
+    <w:lvl w:ilvl="8" w:tplc="0419001B" w:tentative="1">
+      <w:start w:val="1"/>
+      <w:numFmt w:val="lowerRoman"/>
+      <w:lvlText w:val="%9."/>
+      <w:lvlJc w:val="right"/>
+      <w:pPr>
+        <w:ind w:left="6480" w:hanging="180"/>
+      </w:pPr>
+    </w:lvl>
+  </w:abstractNum>
+  <w:abstractNum w:abstractNumId="4">
+    <w:nsid w:val="38CA55FA"/>
+    <w:multiLevelType w:val="hybridMultilevel"/>
+    <w:tmpl w:val="500E86FA"/>
+    <w:lvl w:ilvl="0" w:tplc="0419000F">
+      <w:start w:val="1"/>
+      <w:numFmt w:val="decimal"/>
+      <w:lvlText w:val="%1."/>
+      <w:lvlJc w:val="left"/>
+      <w:pPr>
+        <w:ind w:left="720" w:hanging="360"/>
+      </w:pPr>
+    </w:lvl>
+    <w:lvl w:ilvl="1" w:tplc="04190019">
+      <w:start w:val="1"/>
+      <w:numFmt w:val="lowerLetter"/>
+      <w:lvlText w:val="%2."/>
+      <w:lvlJc w:val="left"/>
+      <w:pPr>
+        <w:ind w:left="1440" w:hanging="360"/>
+      </w:pPr>
+    </w:lvl>
+    <w:lvl w:ilvl="2" w:tplc="0419001B" w:tentative="1">
+      <w:start w:val="1"/>
+      <w:numFmt w:val="lowerRoman"/>
+      <w:lvlText w:val="%3."/>
+      <w:lvlJc w:val="right"/>
+      <w:pPr>
+        <w:ind w:left="2160" w:hanging="180"/>
+      </w:pPr>
+    </w:lvl>
+    <w:lvl w:ilvl="3" w:tplc="0419000F" w:tentative="1">
+      <w:start w:val="1"/>
+      <w:numFmt w:val="decimal"/>
+      <w:lvlText w:val="%4."/>
+      <w:lvlJc w:val="left"/>
+      <w:pPr>
+        <w:ind w:left="2880" w:hanging="360"/>
+      </w:pPr>
+    </w:lvl>
+    <w:lvl w:ilvl="4" w:tplc="04190019" w:tentative="1">
+      <w:start w:val="1"/>
+      <w:numFmt w:val="lowerLetter"/>
+      <w:lvlText w:val="%5."/>
+      <w:lvlJc w:val="left"/>
+      <w:pPr>
+        <w:ind w:left="3600" w:hanging="360"/>
+      </w:pPr>
+    </w:lvl>
+    <w:lvl w:ilvl="5" w:tplc="0419001B" w:tentative="1">
+      <w:start w:val="1"/>
+      <w:numFmt w:val="lowerRoman"/>
+      <w:lvlText w:val="%6."/>
+      <w:lvlJc w:val="right"/>
+      <w:pPr>
+        <w:ind w:left="4320" w:hanging="180"/>
+      </w:pPr>
+    </w:lvl>
+    <w:lvl w:ilvl="6" w:tplc="0419000F" w:tentative="1">
+      <w:start w:val="1"/>
+      <w:numFmt w:val="decimal"/>
+      <w:lvlText w:val="%7."/>
+      <w:lvlJc w:val="left"/>
+      <w:pPr>
+        <w:ind w:left="5040" w:hanging="360"/>
+      </w:pPr>
+    </w:lvl>
+    <w:lvl w:ilvl="7" w:tplc="04190019" w:tentative="1">
+      <w:start w:val="1"/>
+      <w:numFmt w:val="lowerLetter"/>
+      <w:lvlText w:val="%8."/>
+      <w:lvlJc w:val="left"/>
+      <w:pPr>
+        <w:ind w:left="5760" w:hanging="360"/>
+      </w:pPr>
+    </w:lvl>
+    <w:lvl w:ilvl="8" w:tplc="0419001B" w:tentative="1">
+      <w:start w:val="1"/>
+      <w:numFmt w:val="lowerRoman"/>
+      <w:lvlText w:val="%9."/>
+      <w:lvlJc w:val="right"/>
+      <w:pPr>
+        <w:ind w:left="6480" w:hanging="180"/>
+      </w:pPr>
+    </w:lvl>
+  </w:abstractNum>
+  <w:abstractNum w:abstractNumId="5">
+    <w:nsid w:val="3F0F5CA9"/>
+    <w:multiLevelType w:val="multilevel"/>
+    <w:tmpl w:val="0419001D"/>
+    <w:lvl w:ilvl="0">
+      <w:start w:val="1"/>
+      <w:numFmt w:val="decimal"/>
+      <w:lvlText w:val="%1)"/>
+      <w:lvlJc w:val="left"/>
+      <w:pPr>
+        <w:ind w:left="360" w:hanging="360"/>
+      </w:pPr>
+    </w:lvl>
+    <w:lvl w:ilvl="1">
+      <w:start w:val="1"/>
+      <w:numFmt w:val="lowerLetter"/>
+      <w:lvlText w:val="%2)"/>
+      <w:lvlJc w:val="left"/>
+      <w:pPr>
+        <w:ind w:left="720" w:hanging="360"/>
+      </w:pPr>
+    </w:lvl>
+    <w:lvl w:ilvl="2">
+      <w:start w:val="1"/>
+      <w:numFmt w:val="lowerRoman"/>
+      <w:lvlText w:val="%3)"/>
+      <w:lvlJc w:val="left"/>
+      <w:pPr>
+        <w:ind w:left="1080" w:hanging="360"/>
+      </w:pPr>
+    </w:lvl>
+    <w:lvl w:ilvl="3">
+      <w:start w:val="1"/>
+      <w:numFmt w:val="decimal"/>
+      <w:lvlText w:val="(%4)"/>
+      <w:lvlJc w:val="left"/>
+      <w:pPr>
+        <w:ind w:left="1440" w:hanging="360"/>
+      </w:pPr>
+    </w:lvl>
+    <w:lvl w:ilvl="4">
+      <w:start w:val="1"/>
+      <w:numFmt w:val="lowerLetter"/>
+      <w:lvlText w:val="(%5)"/>
+      <w:lvlJc w:val="left"/>
+      <w:pPr>
+        <w:ind w:left="1800" w:hanging="360"/>
+      </w:pPr>
+    </w:lvl>
+    <w:lvl w:ilvl="5">
+      <w:start w:val="1"/>
+      <w:numFmt w:val="lowerRoman"/>
+      <w:lvlText w:val="(%6)"/>
+      <w:lvlJc w:val="left"/>
+      <w:pPr>
+        <w:ind w:left="2160" w:hanging="360"/>
+      </w:pPr>
+    </w:lvl>
+    <w:lvl w:ilvl="6">
+      <w:start w:val="1"/>
+      <w:numFmt w:val="decimal"/>
+      <w:lvlText w:val="%7."/>
+      <w:lvlJc w:val="left"/>
+      <w:pPr>
+        <w:ind w:left="2520" w:hanging="360"/>
+      </w:pPr>
+    </w:lvl>
+    <w:lvl w:ilvl="7">
+      <w:start w:val="1"/>
+      <w:numFmt w:val="lowerLetter"/>
+      <w:lvlText w:val="%8."/>
+      <w:lvlJc w:val="left"/>
+      <w:pPr>
+        <w:ind w:left="2880" w:hanging="360"/>
+      </w:pPr>
+    </w:lvl>
+    <w:lvl w:ilvl="8">
+      <w:start w:val="1"/>
+      <w:numFmt w:val="lowerRoman"/>
+      <w:lvlText w:val="%9."/>
+      <w:lvlJc w:val="left"/>
+      <w:pPr>
+        <w:ind w:left="3240" w:hanging="360"/>
+      </w:pPr>
+    </w:lvl>
+  </w:abstractNum>
+  <w:abstractNum w:abstractNumId="6">
+    <w:nsid w:val="54EA5EC8"/>
+    <w:multiLevelType w:val="multilevel"/>
+    <w:tmpl w:val="CE54E16A"/>
+    <w:lvl w:ilvl="0">
+      <w:start w:val="1"/>
+      <w:numFmt w:val="decimal"/>
+      <w:lvlText w:val="%1."/>
+      <w:lvlJc w:val="left"/>
+      <w:pPr>
+        <w:ind w:left="1068" w:hanging="360"/>
+      </w:pPr>
+    </w:lvl>
+    <w:lvl w:ilvl="1">
+      <w:start w:val="1"/>
+      <w:numFmt w:val="lowerLetter"/>
+      <w:lvlText w:val="%2)"/>
+      <w:lvlJc w:val="left"/>
+      <w:pPr>
+        <w:ind w:left="1428" w:hanging="360"/>
+      </w:pPr>
+    </w:lvl>
+    <w:lvl w:ilvl="2">
+      <w:start w:val="1"/>
+      <w:numFmt w:val="lowerRoman"/>
+      <w:lvlText w:val="%3)"/>
+      <w:lvlJc w:val="left"/>
+      <w:pPr>
+        <w:ind w:left="1788" w:hanging="360"/>
+      </w:pPr>
+    </w:lvl>
+    <w:lvl w:ilvl="3">
+      <w:start w:val="1"/>
+      <w:numFmt w:val="decimal"/>
+      <w:lvlText w:val="(%4)"/>
+      <w:lvlJc w:val="left"/>
+      <w:pPr>
+        <w:ind w:left="2148" w:hanging="360"/>
+      </w:pPr>
+    </w:lvl>
+    <w:lvl w:ilvl="4">
+      <w:start w:val="1"/>
+      <w:numFmt w:val="lowerLetter"/>
+      <w:lvlText w:val="(%5)"/>
+      <w:lvlJc w:val="left"/>
+      <w:pPr>
+        <w:ind w:left="2508" w:hanging="360"/>
+      </w:pPr>
+    </w:lvl>
+    <w:lvl w:ilvl="5">
+      <w:start w:val="1"/>
+      <w:numFmt w:val="lowerRoman"/>
+      <w:lvlText w:val="(%6)"/>
+      <w:lvlJc w:val="left"/>
+      <w:pPr>
+        <w:ind w:left="2868" w:hanging="360"/>
+      </w:pPr>
+    </w:lvl>
+    <w:lvl w:ilvl="6">
+      <w:start w:val="1"/>
+      <w:numFmt w:val="decimal"/>
+      <w:lvlText w:val="%7."/>
+      <w:lvlJc w:val="left"/>
+      <w:pPr>
+        <w:ind w:left="3228" w:hanging="360"/>
+      </w:pPr>
+    </w:lvl>
+    <w:lvl w:ilvl="7">
+      <w:start w:val="1"/>
+      <w:numFmt w:val="lowerLetter"/>
+      <w:lvlText w:val="%8."/>
+      <w:lvlJc w:val="left"/>
+      <w:pPr>
+        <w:ind w:left="3588" w:hanging="360"/>
+      </w:pPr>
+    </w:lvl>
+    <w:lvl w:ilvl="8">
+      <w:start w:val="1"/>
+      <w:numFmt w:val="lowerRoman"/>
+      <w:lvlText w:val="%9."/>
+      <w:lvlJc w:val="left"/>
+      <w:pPr>
+        <w:ind w:left="3948" w:hanging="360"/>
+      </w:pPr>
+    </w:lvl>
+  </w:abstractNum>
   <w:num w:numId="1">
+    <w:abstractNumId w:val="2"/>
+  </w:num>
+  <w:num w:numId="2">
+    <w:abstractNumId w:val="4"/>
+  </w:num>
+  <w:num w:numId="3">
+    <w:abstractNumId w:val="3"/>
+  </w:num>
+  <w:num w:numId="4">
+    <w:abstractNumId w:val="1"/>
+  </w:num>
+  <w:num w:numId="5">
+    <w:abstractNumId w:val="5"/>
+  </w:num>
+  <w:num w:numId="6">
+    <w:abstractNumId w:val="6"/>
+  </w:num>
+  <w:num w:numId="7">
     <w:abstractNumId w:val="0"/>
   </w:num>
 </w:numbering>
@@ -1122,7 +2960,7 @@
 </file>
 
 <file path=customXml/itemProps1.xml><?xml version="1.0" encoding="utf-8"?>
-<ds:datastoreItem xmlns:ds="http://schemas.openxmlformats.org/officeDocument/2006/customXml" ds:itemID="{265F5BBA-5D12-4C9A-B395-96F27748EBE7}">
+<ds:datastoreItem xmlns:ds="http://schemas.openxmlformats.org/officeDocument/2006/customXml" ds:itemID="{86989877-A661-440D-B045-E9A43EB1D2A0}">
   <ds:schemaRefs>
     <ds:schemaRef ds:uri="http://schemas.openxmlformats.org/officeDocument/2006/bibliography"/>
   </ds:schemaRefs>

</xml_diff>

<commit_message>
feat: Made a Tower class template and created classes that implement this template
</commit_message>
<xml_diff>
--- a/docs/Test-Game-2D.docx
+++ b/docs/Test-Game-2D.docx
@@ -329,7 +329,10 @@
         </w:numPr>
       </w:pPr>
       <w:r>
-        <w:t>Разовый урон (</w:t>
+        <w:t>У</w:t>
+      </w:r>
+      <w:r>
+        <w:t>рон (</w:t>
       </w:r>
       <w:r>
         <w:rPr>
@@ -453,7 +456,10 @@
         </w:numPr>
       </w:pPr>
       <w:r>
-        <w:t>Разовый урон</w:t>
+        <w:t>У</w:t>
+      </w:r>
+      <w:r>
+        <w:t>рон</w:t>
       </w:r>
       <w:r>
         <w:t xml:space="preserve"> (</w:t>
@@ -477,7 +483,12 @@
         </w:numPr>
       </w:pPr>
       <w:r>
-        <w:t>Скорость перезарядки</w:t>
+        <w:t>Ско</w:t>
+      </w:r>
+      <w:bookmarkStart w:id="0" w:name="_GoBack"/>
+      <w:bookmarkEnd w:id="0"/>
+      <w:r>
+        <w:t>рость перезарядки</w:t>
       </w:r>
       <w:r>
         <w:t xml:space="preserve"> (</w:t>
@@ -892,13 +903,7 @@
         <w:rPr>
           <w:lang w:val="en-US"/>
         </w:rPr>
-        <w:t xml:space="preserve"> </w:t>
-      </w:r>
-      <w:r>
-        <w:rPr>
-          <w:lang w:val="en-US"/>
-        </w:rPr>
-        <w:t xml:space="preserve">= 240, </w:t>
+        <w:t xml:space="preserve"> = 240, </w:t>
       </w:r>
       <w:r>
         <w:rPr>
@@ -938,13 +943,7 @@
         <w:rPr>
           <w:lang w:val="en-US"/>
         </w:rPr>
-        <w:t xml:space="preserve"> </w:t>
-      </w:r>
-      <w:r>
-        <w:rPr>
-          <w:lang w:val="en-US"/>
-        </w:rPr>
-        <w:t xml:space="preserve">= 300, </w:t>
+        <w:t xml:space="preserve"> = 300, </w:t>
       </w:r>
       <w:r>
         <w:rPr>
@@ -984,13 +983,7 @@
         <w:rPr>
           <w:lang w:val="en-US"/>
         </w:rPr>
-        <w:t xml:space="preserve"> </w:t>
-      </w:r>
-      <w:r>
-        <w:rPr>
-          <w:lang w:val="en-US"/>
-        </w:rPr>
-        <w:t xml:space="preserve"> = 400, </w:t>
+        <w:t xml:space="preserve">  = 400, </w:t>
       </w:r>
       <w:r>
         <w:rPr>
@@ -1079,12 +1072,7 @@
         <w:t>Урон</w:t>
       </w:r>
       <w:r>
-        <w:t xml:space="preserve"> </w:t>
-      </w:r>
-      <w:bookmarkStart w:id="0" w:name="_GoBack"/>
-      <w:bookmarkEnd w:id="0"/>
-      <w:r>
-        <w:t>(</w:t>
+        <w:t xml:space="preserve"> (</w:t>
       </w:r>
       <w:r>
         <w:rPr>
@@ -2960,7 +2948,7 @@
 </file>
 
 <file path=customXml/itemProps1.xml><?xml version="1.0" encoding="utf-8"?>
-<ds:datastoreItem xmlns:ds="http://schemas.openxmlformats.org/officeDocument/2006/customXml" ds:itemID="{86989877-A661-440D-B045-E9A43EB1D2A0}">
+<ds:datastoreItem xmlns:ds="http://schemas.openxmlformats.org/officeDocument/2006/customXml" ds:itemID="{945982C6-F3CF-4B16-B231-B1AACA26C702}">
   <ds:schemaRefs>
     <ds:schemaRef ds:uri="http://schemas.openxmlformats.org/officeDocument/2006/bibliography"/>
   </ds:schemaRefs>

</xml_diff>